<commit_message>
Update qualitative analysis chapter 1 note
</commit_message>
<xml_diff>
--- a/QualitativeAnalysis/Chapter-1.docx
+++ b/QualitativeAnalysis/Chapter-1.docx
@@ -350,15 +350,7 @@
         </w:numPr>
       </w:pPr>
       <w:r>
-        <w:t xml:space="preserve">Coding is a </w:t>
-      </w:r>
-      <w:proofErr w:type="spellStart"/>
-      <w:r>
-        <w:t>cylical</w:t>
-      </w:r>
-      <w:proofErr w:type="spellEnd"/>
-      <w:r>
-        <w:t xml:space="preserve"> process </w:t>
+        <w:t xml:space="preserve">Coding is a cylical process </w:t>
       </w:r>
       <w:r>
         <w:sym w:font="Wingdings" w:char="F0E8"/>
@@ -1213,23 +1205,7 @@
                       <w:i/>
                       <w:iCs/>
                     </w:rPr>
-                    <w:t xml:space="preserve">Mrs. Jackson looks at them and says, “No talking, save it for the </w:t>
-                  </w:r>
-                  <w:proofErr w:type="spellStart"/>
-                  <w:r>
-                    <w:rPr>
-                      <w:i/>
-                      <w:iCs/>
-                    </w:rPr>
-                    <w:t>cafetaria</w:t>
-                  </w:r>
-                  <w:proofErr w:type="spellEnd"/>
-                  <w:r>
-                    <w:rPr>
-                      <w:i/>
-                      <w:iCs/>
-                    </w:rPr>
-                    <w:t xml:space="preserve">. </w:t>
+                    <w:t xml:space="preserve">Mrs. Jackson looks at them and says, “No talking, save it for the cafetaria. </w:t>
                   </w:r>
                   <w:r>
                     <w:rPr>
@@ -1538,23 +1514,7 @@
                       <w:i/>
                       <w:iCs/>
                     </w:rPr>
-                    <w:t xml:space="preserve">Mrs. Jackson looks at them and says, “No talking, save it for the </w:t>
-                  </w:r>
-                  <w:proofErr w:type="spellStart"/>
-                  <w:r>
-                    <w:rPr>
-                      <w:i/>
-                      <w:iCs/>
-                    </w:rPr>
-                    <w:t>cafetaria</w:t>
-                  </w:r>
-                  <w:proofErr w:type="spellEnd"/>
-                  <w:r>
-                    <w:rPr>
-                      <w:i/>
-                      <w:iCs/>
-                    </w:rPr>
-                    <w:t>. Row Two.” Five children seated in the second row of desks rise and walk to the children already standing in line.</w:t>
+                    <w:t>Mrs. Jackson looks at them and says, “No talking, save it for the cafetaria. Row Two.” Five children seated in the second row of desks rise and walk to the children already standing in line.</w:t>
                   </w:r>
                 </w:p>
               </w:tc>
@@ -2401,7 +2361,21 @@
           <w:sz w:val="28"/>
           <w:szCs w:val="28"/>
         </w:rPr>
-        <w:t>This is happen when we apply and reapply codes to qualitative data.</w:t>
+        <w:t xml:space="preserve">This </w:t>
+      </w:r>
+      <w:r>
+        <w:rPr>
+          <w:sz w:val="28"/>
+          <w:szCs w:val="28"/>
+        </w:rPr>
+        <w:t>happens</w:t>
+      </w:r>
+      <w:r>
+        <w:rPr>
+          <w:sz w:val="28"/>
+          <w:szCs w:val="28"/>
+        </w:rPr>
+        <w:t xml:space="preserve"> when we apply and reapply codes to qualitative data.</w:t>
       </w:r>
     </w:p>
     <w:p>
@@ -2440,10 +2414,375 @@
       </w:pPr>
       <w:r>
         <w:rPr>
-          <w:sz w:val="28"/>
-          <w:szCs w:val="28"/>
-        </w:rPr>
-        <w:t>ad</w:t>
+          <w:b/>
+          <w:bCs/>
+          <w:sz w:val="28"/>
+          <w:szCs w:val="28"/>
+        </w:rPr>
+        <w:t xml:space="preserve">Definition: </w:t>
+      </w:r>
+      <w:r>
+        <w:rPr>
+          <w:sz w:val="28"/>
+          <w:szCs w:val="28"/>
+        </w:rPr>
+        <w:t>Categorizing is a process of grouping data that share similar characteristic.</w:t>
+      </w:r>
+    </w:p>
+    <w:p>
+      <w:pPr>
+        <w:pStyle w:val="ListParagraph"/>
+        <w:numPr>
+          <w:ilvl w:val="1"/>
+          <w:numId w:val="1"/>
+        </w:numPr>
+        <w:jc w:val="both"/>
+        <w:rPr>
+          <w:sz w:val="28"/>
+          <w:szCs w:val="28"/>
+        </w:rPr>
+      </w:pPr>
+      <w:r>
+        <w:rPr>
+          <w:sz w:val="28"/>
+          <w:szCs w:val="28"/>
+        </w:rPr>
+        <w:t>In this case, categorizing is how we get ‘up’ from diversity of data to the shapes of the data.</w:t>
+      </w:r>
+    </w:p>
+    <w:p>
+      <w:pPr>
+        <w:pStyle w:val="ListParagraph"/>
+        <w:numPr>
+          <w:ilvl w:val="0"/>
+          <w:numId w:val="1"/>
+        </w:numPr>
+        <w:jc w:val="both"/>
+        <w:rPr>
+          <w:sz w:val="28"/>
+          <w:szCs w:val="28"/>
+        </w:rPr>
+      </w:pPr>
+      <w:r>
+        <w:rPr>
+          <w:b/>
+          <w:bCs/>
+          <w:sz w:val="28"/>
+          <w:szCs w:val="28"/>
+        </w:rPr>
+        <w:t xml:space="preserve">Definition: </w:t>
+      </w:r>
+      <w:r>
+        <w:rPr>
+          <w:sz w:val="28"/>
+          <w:szCs w:val="28"/>
+        </w:rPr>
+        <w:t>Synthesis is taking different pieces of coding and integrating them to form more complex ideas or insights.</w:t>
+      </w:r>
+    </w:p>
+    <w:p>
+      <w:pPr>
+        <w:pStyle w:val="ListParagraph"/>
+        <w:numPr>
+          <w:ilvl w:val="1"/>
+          <w:numId w:val="1"/>
+        </w:numPr>
+        <w:jc w:val="both"/>
+        <w:rPr>
+          <w:sz w:val="28"/>
+          <w:szCs w:val="28"/>
+        </w:rPr>
+      </w:pPr>
+      <w:r>
+        <w:rPr>
+          <w:sz w:val="28"/>
+          <w:szCs w:val="28"/>
+        </w:rPr>
+        <w:t>In quantitative, we have mean and any statistic to ex</w:t>
+      </w:r>
+    </w:p>
+    <w:p>
+      <w:pPr>
+        <w:pStyle w:val="ListParagraph"/>
+        <w:jc w:val="both"/>
+        <w:rPr>
+          <w:sz w:val="28"/>
+          <w:szCs w:val="28"/>
+        </w:rPr>
+      </w:pPr>
+    </w:p>
+    <w:p>
+      <w:pPr>
+        <w:pStyle w:val="ListParagraph"/>
+        <w:jc w:val="both"/>
+        <w:rPr>
+          <w:sz w:val="28"/>
+          <w:szCs w:val="28"/>
+        </w:rPr>
+      </w:pPr>
+      <w:r>
+        <w:rPr>
+          <w:sz w:val="28"/>
+          <w:szCs w:val="28"/>
+        </w:rPr>
+        <w:drawing>
+          <wp:inline distT="0" distB="0" distL="0" distR="0" wp14:anchorId="0C819572" wp14:editId="25F36E28">
+            <wp:extent cx="5204460" cy="1009063"/>
+            <wp:effectExtent l="0" t="0" r="0" b="0"/>
+            <wp:docPr id="2103530569" name="Picture 1"/>
+            <wp:cNvGraphicFramePr>
+              <a:graphicFrameLocks xmlns:a="http://schemas.openxmlformats.org/drawingml/2006/main" noChangeAspect="1"/>
+            </wp:cNvGraphicFramePr>
+            <a:graphic xmlns:a="http://schemas.openxmlformats.org/drawingml/2006/main">
+              <a:graphicData uri="http://schemas.openxmlformats.org/drawingml/2006/picture">
+                <pic:pic xmlns:pic="http://schemas.openxmlformats.org/drawingml/2006/picture">
+                  <pic:nvPicPr>
+                    <pic:cNvPr id="2103530569" name=""/>
+                    <pic:cNvPicPr/>
+                  </pic:nvPicPr>
+                  <pic:blipFill>
+                    <a:blip r:embed="rId6"/>
+                    <a:stretch>
+                      <a:fillRect/>
+                    </a:stretch>
+                  </pic:blipFill>
+                  <pic:spPr>
+                    <a:xfrm>
+                      <a:off x="0" y="0"/>
+                      <a:ext cx="5239194" cy="1015797"/>
+                    </a:xfrm>
+                    <a:prstGeom prst="rect">
+                      <a:avLst/>
+                    </a:prstGeom>
+                  </pic:spPr>
+                </pic:pic>
+              </a:graphicData>
+            </a:graphic>
+          </wp:inline>
+        </w:drawing>
+      </w:r>
+    </w:p>
+    <w:p>
+      <w:pPr>
+        <w:pStyle w:val="ListParagraph"/>
+        <w:jc w:val="both"/>
+        <w:rPr>
+          <w:sz w:val="28"/>
+          <w:szCs w:val="28"/>
+        </w:rPr>
+      </w:pPr>
+    </w:p>
+    <w:p>
+      <w:pPr>
+        <w:pStyle w:val="ListParagraph"/>
+        <w:numPr>
+          <w:ilvl w:val="0"/>
+          <w:numId w:val="1"/>
+        </w:numPr>
+        <w:jc w:val="both"/>
+        <w:rPr>
+          <w:sz w:val="28"/>
+          <w:szCs w:val="28"/>
+        </w:rPr>
+      </w:pPr>
+      <w:r>
+        <w:rPr>
+          <w:sz w:val="28"/>
+          <w:szCs w:val="28"/>
+        </w:rPr>
+        <w:t>We repeat this process until we get the thematic/conceptual from our data.</w:t>
+      </w:r>
+    </w:p>
+    <w:p>
+      <w:pPr>
+        <w:pStyle w:val="ListParagraph"/>
+        <w:numPr>
+          <w:ilvl w:val="1"/>
+          <w:numId w:val="1"/>
+        </w:numPr>
+        <w:jc w:val="both"/>
+        <w:rPr>
+          <w:sz w:val="28"/>
+          <w:szCs w:val="28"/>
+        </w:rPr>
+      </w:pPr>
+      <w:r>
+        <w:rPr>
+          <w:sz w:val="28"/>
+          <w:szCs w:val="28"/>
+        </w:rPr>
+        <w:t>Concepts are how we get up more general, higher-level, and more abstract constructs.</w:t>
+      </w:r>
+    </w:p>
+    <w:p>
+      <w:pPr>
+        <w:pStyle w:val="ListParagraph"/>
+        <w:numPr>
+          <w:ilvl w:val="1"/>
+          <w:numId w:val="1"/>
+        </w:numPr>
+        <w:jc w:val="both"/>
+        <w:rPr>
+          <w:sz w:val="28"/>
+          <w:szCs w:val="28"/>
+        </w:rPr>
+      </w:pPr>
+      <w:r>
+        <w:rPr>
+          <w:sz w:val="28"/>
+          <w:szCs w:val="28"/>
+        </w:rPr>
+        <w:t>We get this data by comparing the major categories with each other.</w:t>
+      </w:r>
+    </w:p>
+    <w:p>
+      <w:pPr>
+        <w:pStyle w:val="ListParagraph"/>
+        <w:numPr>
+          <w:ilvl w:val="1"/>
+          <w:numId w:val="1"/>
+        </w:numPr>
+        <w:jc w:val="both"/>
+        <w:rPr>
+          <w:sz w:val="28"/>
+          <w:szCs w:val="28"/>
+        </w:rPr>
+      </w:pPr>
+      <w:r>
+        <w:rPr>
+          <w:b/>
+          <w:bCs/>
+          <w:sz w:val="28"/>
+          <w:szCs w:val="28"/>
+        </w:rPr>
+        <w:t xml:space="preserve">Theme is phrase of sentence </w:t>
+      </w:r>
+      <w:r>
+        <w:rPr>
+          <w:sz w:val="28"/>
+          <w:szCs w:val="28"/>
+        </w:rPr>
+        <w:t xml:space="preserve">that describes more subtle and tacit processes. </w:t>
+      </w:r>
+      <w:r>
+        <w:rPr>
+          <w:b/>
+          <w:bCs/>
+          <w:sz w:val="28"/>
+          <w:szCs w:val="28"/>
+        </w:rPr>
+        <w:t>Category is a word or phrase</w:t>
+      </w:r>
+      <w:r>
+        <w:rPr>
+          <w:b/>
+          <w:bCs/>
+          <w:i/>
+          <w:iCs/>
+          <w:sz w:val="28"/>
+          <w:szCs w:val="28"/>
+        </w:rPr>
+        <w:t xml:space="preserve"> </w:t>
+      </w:r>
+      <w:r>
+        <w:rPr>
+          <w:sz w:val="28"/>
+          <w:szCs w:val="28"/>
+        </w:rPr>
+        <w:t>that describes some segment of our data.</w:t>
+      </w:r>
+    </w:p>
+    <w:p>
+      <w:pPr>
+        <w:pStyle w:val="ListParagraph"/>
+        <w:jc w:val="both"/>
+        <w:rPr>
+          <w:sz w:val="28"/>
+          <w:szCs w:val="28"/>
+        </w:rPr>
+      </w:pPr>
+    </w:p>
+    <w:p>
+      <w:pPr>
+        <w:pStyle w:val="ListParagraph"/>
+        <w:jc w:val="both"/>
+        <w:rPr>
+          <w:sz w:val="28"/>
+          <w:szCs w:val="28"/>
+        </w:rPr>
+      </w:pPr>
+      <w:r>
+        <w:rPr>
+          <w:sz w:val="28"/>
+          <w:szCs w:val="28"/>
+        </w:rPr>
+        <w:lastRenderedPageBreak/>
+        <w:drawing>
+          <wp:inline distT="0" distB="0" distL="0" distR="0" wp14:anchorId="54CAC7FC" wp14:editId="6C0663D9">
+            <wp:extent cx="5457901" cy="4851400"/>
+            <wp:effectExtent l="0" t="0" r="0" b="0"/>
+            <wp:docPr id="659197349" name="Picture 1"/>
+            <wp:cNvGraphicFramePr>
+              <a:graphicFrameLocks xmlns:a="http://schemas.openxmlformats.org/drawingml/2006/main" noChangeAspect="1"/>
+            </wp:cNvGraphicFramePr>
+            <a:graphic xmlns:a="http://schemas.openxmlformats.org/drawingml/2006/main">
+              <a:graphicData uri="http://schemas.openxmlformats.org/drawingml/2006/picture">
+                <pic:pic xmlns:pic="http://schemas.openxmlformats.org/drawingml/2006/picture">
+                  <pic:nvPicPr>
+                    <pic:cNvPr id="659197349" name=""/>
+                    <pic:cNvPicPr/>
+                  </pic:nvPicPr>
+                  <pic:blipFill>
+                    <a:blip r:embed="rId7"/>
+                    <a:stretch>
+                      <a:fillRect/>
+                    </a:stretch>
+                  </pic:blipFill>
+                  <pic:spPr>
+                    <a:xfrm>
+                      <a:off x="0" y="0"/>
+                      <a:ext cx="5460828" cy="4854002"/>
+                    </a:xfrm>
+                    <a:prstGeom prst="rect">
+                      <a:avLst/>
+                    </a:prstGeom>
+                  </pic:spPr>
+                </pic:pic>
+              </a:graphicData>
+            </a:graphic>
+          </wp:inline>
+        </w:drawing>
+      </w:r>
+    </w:p>
+    <w:p>
+      <w:pPr>
+        <w:pStyle w:val="ListParagraph"/>
+        <w:jc w:val="both"/>
+        <w:rPr>
+          <w:sz w:val="28"/>
+          <w:szCs w:val="28"/>
+        </w:rPr>
+      </w:pPr>
+    </w:p>
+    <w:p>
+      <w:pPr>
+        <w:pStyle w:val="ListParagraph"/>
+        <w:numPr>
+          <w:ilvl w:val="0"/>
+          <w:numId w:val="1"/>
+        </w:numPr>
+        <w:jc w:val="both"/>
+        <w:rPr>
+          <w:sz w:val="28"/>
+          <w:szCs w:val="28"/>
+        </w:rPr>
+      </w:pPr>
+      <w:r>
+        <w:rPr>
+          <w:sz w:val="28"/>
+          <w:szCs w:val="28"/>
+        </w:rPr>
+        <w:t>ada</w:t>
       </w:r>
     </w:p>
     <w:sectPr>
@@ -3329,7 +3668,6 @@
   <w:style w:type="character" w:default="1" w:styleId="DefaultParagraphFont">
     <w:name w:val="Default Paragraph Font"/>
     <w:uiPriority w:val="1"/>
-    <w:semiHidden/>
     <w:unhideWhenUsed/>
   </w:style>
   <w:style w:type="table" w:default="1" w:styleId="TableNormal">

</xml_diff>